<commit_message>
Complementando con infromacion faltante
</commit_message>
<xml_diff>
--- a/grupo_3_texto commit 2.docx
+++ b/grupo_3_texto commit 2.docx
@@ -2024,391 +2024,126 @@
     </w:p>
     <w:p>
       <w:pPr>
-        <w:pStyle w:val="Heading2"/>
-        <w:rPr>
-          <w:color w:val="auto"/>
-          <w:lang w:val="es-ES"/>
-        </w:rPr>
-      </w:pPr>
-      <w:r>
-        <w:rPr>
-          <w:color w:val="auto"/>
-          <w:lang w:val="es-ES"/>
-        </w:rPr>
-        <w:t>Perifericos</w:t>
-      </w:r>
-      <w:r>
-        <w:rPr>
-          <w:color w:val="auto"/>
-          <w:lang w:val="es-ES"/>
-        </w:rPr>
-        <w:t>:</w:t>
-      </w:r>
-      <w:r>
-        <w:rPr>
-          <w:color w:val="auto"/>
-          <w:lang w:val="es-ES"/>
-        </w:rPr>
-        <w:t xml:space="preserve"> </w:t>
-      </w:r>
-    </w:p>
-    <w:p>
-      <w:pPr>
-        <w:pStyle w:val="Normal"/>
-        <w:rPr>
-          <w:lang w:val="es-ES"/>
-        </w:rPr>
-      </w:pPr>
-      <w:r>
-        <w:rPr>
-          <w:lang w:val="es-ES"/>
-        </w:rPr>
-        <w:t xml:space="preserve">Se tuvieron en cuenta </w:t>
-      </w:r>
-      <w:r>
-        <w:rPr>
-          <w:lang w:val="es-ES"/>
-        </w:rPr>
-        <w:t>perifericos</w:t>
-      </w:r>
-      <w:r>
-        <w:rPr>
-          <w:lang w:val="es-ES"/>
-        </w:rPr>
-        <w:t xml:space="preserve"> de alta calidad como </w:t>
-      </w:r>
-      <w:r>
-        <w:rPr>
-          <w:rFonts w:ascii="Aptos" w:hAnsi="Aptos" w:eastAsia="Aptos" w:cs="Aptos"/>
-          <w:noProof w:val="0"/>
-          <w:sz w:val="24"/>
-          <w:szCs w:val="24"/>
-          <w:lang w:val="es-ES"/>
-        </w:rPr>
-        <w:t>HyperX</w:t>
-      </w:r>
-      <w:r>
-        <w:rPr>
-          <w:rFonts w:ascii="Aptos" w:hAnsi="Aptos" w:eastAsia="Aptos" w:cs="Aptos"/>
-          <w:noProof w:val="0"/>
-          <w:sz w:val="24"/>
-          <w:szCs w:val="24"/>
-          <w:lang w:val="es-ES"/>
-        </w:rPr>
-        <w:t xml:space="preserve"> pero esto llevaba a un gran costo por lo que se </w:t>
-      </w:r>
-      <w:r>
-        <w:rPr>
-          <w:rFonts w:ascii="Aptos" w:hAnsi="Aptos" w:eastAsia="Aptos" w:cs="Aptos"/>
-          <w:noProof w:val="0"/>
-          <w:sz w:val="24"/>
-          <w:szCs w:val="24"/>
-          <w:lang w:val="es-ES"/>
-        </w:rPr>
-        <w:t>decanto</w:t>
-      </w:r>
-      <w:r>
-        <w:rPr>
-          <w:rFonts w:ascii="Aptos" w:hAnsi="Aptos" w:eastAsia="Aptos" w:cs="Aptos"/>
-          <w:noProof w:val="0"/>
-          <w:sz w:val="24"/>
-          <w:szCs w:val="24"/>
-          <w:lang w:val="es-ES"/>
-        </w:rPr>
-        <w:t xml:space="preserve"> por unos </w:t>
-      </w:r>
-      <w:r>
-        <w:rPr>
-          <w:rFonts w:ascii="Aptos" w:hAnsi="Aptos" w:eastAsia="Aptos" w:cs="Aptos"/>
-          <w:noProof w:val="0"/>
-          <w:sz w:val="24"/>
-          <w:szCs w:val="24"/>
-          <w:lang w:val="es-ES"/>
-        </w:rPr>
-        <w:t>mas</w:t>
-      </w:r>
-      <w:r>
-        <w:rPr>
-          <w:rFonts w:ascii="Aptos" w:hAnsi="Aptos" w:eastAsia="Aptos" w:cs="Aptos"/>
-          <w:noProof w:val="0"/>
-          <w:sz w:val="24"/>
-          <w:szCs w:val="24"/>
-          <w:lang w:val="es-ES"/>
-        </w:rPr>
-        <w:t xml:space="preserve"> economicos</w:t>
-      </w:r>
-    </w:p>
-    <w:p>
-      <w:pPr>
-        <w:pStyle w:val="Normal"/>
-        <w:rPr>
-          <w:rFonts w:ascii="Aptos" w:hAnsi="Aptos" w:eastAsia="Aptos" w:cs="Aptos" w:asciiTheme="minorAscii" w:hAnsiTheme="minorAscii" w:eastAsiaTheme="minorAscii" w:cstheme="minorAscii"/>
-          <w:b w:val="0"/>
-          <w:bCs w:val="0"/>
-          <w:i w:val="0"/>
-          <w:iCs w:val="0"/>
-          <w:caps w:val="0"/>
-          <w:smallCaps w:val="0"/>
-          <w:noProof w:val="0"/>
-          <w:color w:val="auto"/>
-          <w:sz w:val="24"/>
-          <w:szCs w:val="24"/>
-          <w:lang w:val="es-ES"/>
-        </w:rPr>
-      </w:pPr>
-      <w:r>
-        <w:br/>
-      </w:r>
-      <w:r>
-        <w:rPr>
-          <w:lang w:val="es-ES"/>
-        </w:rPr>
-        <w:t>Mouse:</w:t>
-      </w:r>
-      <w:r>
-        <w:rPr>
-          <w:lang w:val="es-ES"/>
-        </w:rPr>
-        <w:t xml:space="preserve"> </w:t>
-      </w:r>
-      <w:r>
-        <w:rPr>
-          <w:noProof w:val="0"/>
-          <w:lang w:val="es-ES"/>
-        </w:rPr>
-        <w:t xml:space="preserve">Mouse </w:t>
-      </w:r>
-      <w:r>
-        <w:rPr>
-          <w:noProof w:val="0"/>
-          <w:lang w:val="es-ES"/>
-        </w:rPr>
-        <w:t>Gamer</w:t>
-      </w:r>
-      <w:r>
-        <w:rPr>
-          <w:noProof w:val="0"/>
-          <w:lang w:val="es-ES"/>
-        </w:rPr>
-        <w:t xml:space="preserve"> Óptico </w:t>
-      </w:r>
-      <w:r>
-        <w:rPr>
-          <w:noProof w:val="0"/>
-          <w:lang w:val="es-ES"/>
-        </w:rPr>
-        <w:t>Rgb</w:t>
-      </w:r>
-      <w:r>
-        <w:rPr>
-          <w:noProof w:val="0"/>
-          <w:lang w:val="es-ES"/>
-        </w:rPr>
-        <w:t xml:space="preserve"> Polaroid Pgz-850 </w:t>
-      </w:r>
-      <w:r>
-        <w:rPr>
-          <w:noProof w:val="0"/>
-          <w:lang w:val="es-ES"/>
-        </w:rPr>
-        <w:t>Pro-g</w:t>
-      </w:r>
-      <w:r>
-        <w:rPr>
-          <w:noProof w:val="0"/>
-          <w:lang w:val="es-ES"/>
-        </w:rPr>
-        <w:t xml:space="preserve"> 2400 </w:t>
-      </w:r>
-      <w:r>
-        <w:rPr>
-          <w:noProof w:val="0"/>
-          <w:lang w:val="es-ES"/>
-        </w:rPr>
-        <w:t>Dpi(</w:t>
-      </w:r>
-      <w:r>
-        <w:rPr>
-          <w:noProof w:val="0"/>
-          <w:lang w:val="es-ES"/>
-        </w:rPr>
-        <w:t>$</w:t>
-      </w:r>
-      <w:r>
-        <w:rPr>
-          <w:noProof w:val="0"/>
-          <w:lang w:val="es-ES"/>
-        </w:rPr>
-        <w:t>3.419</w:t>
-      </w:r>
-      <w:r>
-        <w:rPr>
-          <w:noProof w:val="0"/>
-          <w:lang w:val="es-ES"/>
-        </w:rPr>
-        <w:t xml:space="preserve">). </w:t>
-      </w:r>
-      <w:r>
-        <w:rPr>
-          <w:noProof w:val="0"/>
-          <w:lang w:val="es-ES"/>
-        </w:rPr>
-        <w:t xml:space="preserve">Lo </w:t>
-      </w:r>
-      <w:r>
-        <w:rPr>
-          <w:noProof w:val="0"/>
-          <w:lang w:val="es-ES"/>
-        </w:rPr>
-        <w:t>elegi</w:t>
-      </w:r>
-      <w:r>
-        <w:rPr>
-          <w:noProof w:val="0"/>
-          <w:lang w:val="es-ES"/>
-        </w:rPr>
-        <w:t xml:space="preserve"> por su gran precio </w:t>
-      </w:r>
-      <w:r>
-        <w:rPr>
-          <w:noProof w:val="0"/>
-          <w:lang w:val="es-ES"/>
-        </w:rPr>
-        <w:t>y porque el juego no requiere de un gran mouse para poder jugarlo de buena forma</w:t>
-      </w:r>
-    </w:p>
-    <w:p>
-      <w:pPr>
         <w:pStyle w:val="Normal"/>
         <w:shd w:val="clear" w:color="auto" w:fill="FFFFFF" w:themeFill="background1"/>
         <w:spacing w:before="0" w:beforeAutospacing="off" w:after="0" w:afterAutospacing="off"/>
         <w:jc w:val="left"/>
         <w:rPr>
-          <w:rFonts w:ascii="Aptos" w:hAnsi="Aptos" w:eastAsia="Aptos" w:cs="Aptos"/>
-          <w:noProof w:val="0"/>
-          <w:sz w:val="24"/>
-          <w:szCs w:val="24"/>
-          <w:lang w:val="es-ES"/>
-        </w:rPr>
-      </w:pPr>
-      <w:r>
-        <w:br/>
-      </w:r>
-      <w:r>
-        <w:rPr>
-          <w:u w:val="single"/>
-          <w:lang w:val="es-ES"/>
-        </w:rPr>
-        <w:t>Teclado:</w:t>
-      </w:r>
-      <w:r>
-        <w:rPr>
-          <w:u w:val="single"/>
-          <w:lang w:val="es-ES"/>
-        </w:rPr>
-        <w:t xml:space="preserve"> </w:t>
-      </w:r>
-      <w:r>
-        <w:rPr>
-          <w:rFonts w:ascii="Aptos" w:hAnsi="Aptos" w:eastAsia="Aptos" w:cs="Aptos" w:asciiTheme="minorAscii" w:hAnsiTheme="minorAscii" w:eastAsiaTheme="minorAscii" w:cstheme="minorAscii"/>
-          <w:b w:val="0"/>
-          <w:bCs w:val="0"/>
-          <w:i w:val="0"/>
-          <w:iCs w:val="0"/>
-          <w:caps w:val="0"/>
-          <w:smallCaps w:val="0"/>
-          <w:noProof w:val="0"/>
-          <w:color w:val="000000" w:themeColor="text1" w:themeTint="FF" w:themeShade="FF"/>
-          <w:sz w:val="24"/>
-          <w:szCs w:val="24"/>
-          <w:lang w:val="es-ES"/>
-        </w:rPr>
-        <w:t xml:space="preserve">Teclado </w:t>
-      </w:r>
-      <w:r>
-        <w:rPr>
-          <w:rFonts w:ascii="Aptos" w:hAnsi="Aptos" w:eastAsia="Aptos" w:cs="Aptos" w:asciiTheme="minorAscii" w:hAnsiTheme="minorAscii" w:eastAsiaTheme="minorAscii" w:cstheme="minorAscii"/>
-          <w:b w:val="0"/>
-          <w:bCs w:val="0"/>
-          <w:i w:val="0"/>
-          <w:iCs w:val="0"/>
-          <w:caps w:val="0"/>
-          <w:smallCaps w:val="0"/>
-          <w:noProof w:val="0"/>
-          <w:color w:val="000000" w:themeColor="text1" w:themeTint="FF" w:themeShade="FF"/>
-          <w:sz w:val="24"/>
-          <w:szCs w:val="24"/>
-          <w:lang w:val="es-ES"/>
-        </w:rPr>
-        <w:t>Gamer</w:t>
-      </w:r>
-      <w:r>
-        <w:rPr>
-          <w:rFonts w:ascii="Aptos" w:hAnsi="Aptos" w:eastAsia="Aptos" w:cs="Aptos" w:asciiTheme="minorAscii" w:hAnsiTheme="minorAscii" w:eastAsiaTheme="minorAscii" w:cstheme="minorAscii"/>
-          <w:b w:val="0"/>
-          <w:bCs w:val="0"/>
-          <w:i w:val="0"/>
-          <w:iCs w:val="0"/>
-          <w:caps w:val="0"/>
-          <w:smallCaps w:val="0"/>
-          <w:noProof w:val="0"/>
-          <w:color w:val="000000" w:themeColor="text1" w:themeTint="FF" w:themeShade="FF"/>
-          <w:sz w:val="24"/>
-          <w:szCs w:val="24"/>
-          <w:lang w:val="es-ES"/>
-        </w:rPr>
-        <w:t xml:space="preserve"> Polaroid Luces Pgk-861 </w:t>
-      </w:r>
-      <w:r>
-        <w:rPr>
-          <w:rFonts w:ascii="Aptos" w:hAnsi="Aptos" w:eastAsia="Aptos" w:cs="Aptos" w:asciiTheme="minorAscii" w:hAnsiTheme="minorAscii" w:eastAsiaTheme="minorAscii" w:cstheme="minorAscii"/>
-          <w:b w:val="0"/>
-          <w:bCs w:val="0"/>
-          <w:i w:val="0"/>
-          <w:iCs w:val="0"/>
-          <w:caps w:val="0"/>
-          <w:smallCaps w:val="0"/>
-          <w:noProof w:val="0"/>
-          <w:color w:val="000000" w:themeColor="text1" w:themeTint="FF" w:themeShade="FF"/>
-          <w:sz w:val="24"/>
-          <w:szCs w:val="24"/>
-          <w:lang w:val="es-ES"/>
-        </w:rPr>
-        <w:t>Pro G</w:t>
-      </w:r>
-      <w:r>
-        <w:rPr>
-          <w:rFonts w:ascii="Aptos" w:hAnsi="Aptos" w:eastAsia="Aptos" w:cs="Aptos" w:asciiTheme="minorAscii" w:hAnsiTheme="minorAscii" w:eastAsiaTheme="minorAscii" w:cstheme="minorAscii"/>
-          <w:b w:val="0"/>
-          <w:bCs w:val="0"/>
-          <w:i w:val="0"/>
-          <w:iCs w:val="0"/>
-          <w:caps w:val="0"/>
-          <w:smallCaps w:val="0"/>
-          <w:noProof w:val="0"/>
-          <w:color w:val="000000" w:themeColor="text1" w:themeTint="FF" w:themeShade="FF"/>
-          <w:sz w:val="24"/>
-          <w:szCs w:val="24"/>
-          <w:lang w:val="es-ES"/>
-        </w:rPr>
-        <w:t xml:space="preserve"> (</w:t>
-      </w:r>
-      <w:r>
-        <w:rPr>
-          <w:rFonts w:ascii="Aptos" w:hAnsi="Aptos" w:eastAsia="Aptos" w:cs="Aptos" w:asciiTheme="minorAscii" w:hAnsiTheme="minorAscii" w:eastAsiaTheme="minorAscii" w:cstheme="minorAscii"/>
-          <w:b w:val="0"/>
-          <w:bCs w:val="0"/>
-          <w:i w:val="0"/>
-          <w:iCs w:val="0"/>
-          <w:caps w:val="0"/>
-          <w:smallCaps w:val="0"/>
-          <w:noProof w:val="0"/>
-          <w:color w:val="auto"/>
-          <w:sz w:val="24"/>
-          <w:szCs w:val="24"/>
-          <w:lang w:val="es-ES"/>
-        </w:rPr>
-        <w:t>$7.699). Lo elegi por su gran precio</w:t>
+          <w:rFonts w:ascii="Aptos" w:hAnsi="Aptos" w:eastAsia="Aptos" w:cs="Aptos" w:asciiTheme="minorAscii" w:hAnsiTheme="minorAscii" w:eastAsiaTheme="minorAscii" w:cstheme="minorAscii"/>
+          <w:b w:val="0"/>
+          <w:bCs w:val="0"/>
+          <w:i w:val="0"/>
+          <w:iCs w:val="0"/>
+          <w:caps w:val="0"/>
+          <w:smallCaps w:val="0"/>
+          <w:noProof w:val="0"/>
+          <w:color w:val="auto"/>
+          <w:sz w:val="24"/>
+          <w:szCs w:val="24"/>
+          <w:lang w:val="es-ES"/>
+        </w:rPr>
+      </w:pPr>
+      <w:r>
+        <w:rPr>
+          <w:rFonts w:ascii="Aptos" w:hAnsi="Aptos" w:eastAsia="Aptos" w:cs="Aptos" w:asciiTheme="minorAscii" w:hAnsiTheme="minorAscii" w:eastAsiaTheme="minorAscii" w:cstheme="minorAscii"/>
+          <w:b w:val="0"/>
+          <w:bCs w:val="0"/>
+          <w:i w:val="0"/>
+          <w:iCs w:val="0"/>
+          <w:caps w:val="0"/>
+          <w:smallCaps w:val="0"/>
+          <w:noProof w:val="0"/>
+          <w:color w:val="auto"/>
+          <w:sz w:val="24"/>
+          <w:szCs w:val="24"/>
+          <w:lang w:val="es-ES"/>
+        </w:rPr>
+        <w:t>Softeware</w:t>
+      </w:r>
+      <w:r>
+        <w:rPr>
+          <w:rFonts w:ascii="Aptos" w:hAnsi="Aptos" w:eastAsia="Aptos" w:cs="Aptos" w:asciiTheme="minorAscii" w:hAnsiTheme="minorAscii" w:eastAsiaTheme="minorAscii" w:cstheme="minorAscii"/>
+          <w:b w:val="0"/>
+          <w:bCs w:val="0"/>
+          <w:i w:val="0"/>
+          <w:iCs w:val="0"/>
+          <w:caps w:val="0"/>
+          <w:smallCaps w:val="0"/>
+          <w:noProof w:val="0"/>
+          <w:color w:val="auto"/>
+          <w:sz w:val="24"/>
+          <w:szCs w:val="24"/>
+          <w:lang w:val="es-ES"/>
+        </w:rPr>
+        <w:t xml:space="preserve">: Licencia de Windows 11, </w:t>
+      </w:r>
+      <w:r>
+        <w:rPr>
+          <w:rFonts w:ascii="Aptos" w:hAnsi="Aptos" w:eastAsia="Aptos" w:cs="Aptos" w:asciiTheme="minorAscii" w:hAnsiTheme="minorAscii" w:eastAsiaTheme="minorAscii" w:cstheme="minorAscii"/>
+          <w:b w:val="0"/>
+          <w:bCs w:val="0"/>
+          <w:i w:val="0"/>
+          <w:iCs w:val="0"/>
+          <w:caps w:val="0"/>
+          <w:smallCaps w:val="0"/>
+          <w:noProof w:val="0"/>
+          <w:color w:val="auto"/>
+          <w:sz w:val="24"/>
+          <w:szCs w:val="24"/>
+          <w:lang w:val="es-ES"/>
+        </w:rPr>
+        <w:t>Steam</w:t>
+      </w:r>
+      <w:r>
+        <w:rPr>
+          <w:rFonts w:ascii="Aptos" w:hAnsi="Aptos" w:eastAsia="Aptos" w:cs="Aptos" w:asciiTheme="minorAscii" w:hAnsiTheme="minorAscii" w:eastAsiaTheme="minorAscii" w:cstheme="minorAscii"/>
+          <w:b w:val="0"/>
+          <w:bCs w:val="0"/>
+          <w:i w:val="0"/>
+          <w:iCs w:val="0"/>
+          <w:caps w:val="0"/>
+          <w:smallCaps w:val="0"/>
+          <w:noProof w:val="0"/>
+          <w:color w:val="auto"/>
+          <w:sz w:val="24"/>
+          <w:szCs w:val="24"/>
+          <w:lang w:val="es-ES"/>
+        </w:rPr>
+        <w:t xml:space="preserve">, OBS </w:t>
+      </w:r>
+      <w:r>
+        <w:rPr>
+          <w:rFonts w:ascii="Aptos" w:hAnsi="Aptos" w:eastAsia="Aptos" w:cs="Aptos" w:asciiTheme="minorAscii" w:hAnsiTheme="minorAscii" w:eastAsiaTheme="minorAscii" w:cstheme="minorAscii"/>
+          <w:b w:val="0"/>
+          <w:bCs w:val="0"/>
+          <w:i w:val="0"/>
+          <w:iCs w:val="0"/>
+          <w:caps w:val="0"/>
+          <w:smallCaps w:val="0"/>
+          <w:noProof w:val="0"/>
+          <w:color w:val="auto"/>
+          <w:sz w:val="24"/>
+          <w:szCs w:val="24"/>
+          <w:lang w:val="es-ES"/>
+        </w:rPr>
+        <w:t>studio</w:t>
+      </w:r>
+      <w:r>
+        <w:rPr>
+          <w:rFonts w:ascii="Aptos" w:hAnsi="Aptos" w:eastAsia="Aptos" w:cs="Aptos" w:asciiTheme="minorAscii" w:hAnsiTheme="minorAscii" w:eastAsiaTheme="minorAscii" w:cstheme="minorAscii"/>
+          <w:b w:val="0"/>
+          <w:bCs w:val="0"/>
+          <w:i w:val="0"/>
+          <w:iCs w:val="0"/>
+          <w:caps w:val="0"/>
+          <w:smallCaps w:val="0"/>
+          <w:noProof w:val="0"/>
+          <w:color w:val="auto"/>
+          <w:sz w:val="24"/>
+          <w:szCs w:val="24"/>
+          <w:lang w:val="es-ES"/>
+        </w:rPr>
+        <w:t>, Juego</w:t>
       </w:r>
     </w:p>
     <w:p>
@@ -2432,6 +2167,417 @@
           <w:lang w:val="es-ES"/>
         </w:rPr>
       </w:pPr>
+    </w:p>
+    <w:p>
+      <w:pPr>
+        <w:pStyle w:val="Heading2"/>
+        <w:rPr>
+          <w:color w:val="auto"/>
+          <w:lang w:val="es-ES"/>
+        </w:rPr>
+      </w:pPr>
+      <w:r>
+        <w:rPr>
+          <w:color w:val="auto"/>
+          <w:lang w:val="es-ES"/>
+        </w:rPr>
+        <w:t>Perifericos</w:t>
+      </w:r>
+      <w:r>
+        <w:rPr>
+          <w:color w:val="auto"/>
+          <w:lang w:val="es-ES"/>
+        </w:rPr>
+        <w:t>:</w:t>
+      </w:r>
+      <w:r>
+        <w:rPr>
+          <w:color w:val="auto"/>
+          <w:lang w:val="es-ES"/>
+        </w:rPr>
+        <w:t xml:space="preserve"> </w:t>
+      </w:r>
+    </w:p>
+    <w:p>
+      <w:pPr>
+        <w:pStyle w:val="Normal"/>
+        <w:rPr>
+          <w:lang w:val="es-ES"/>
+        </w:rPr>
+      </w:pPr>
+      <w:r>
+        <w:rPr>
+          <w:lang w:val="es-ES"/>
+        </w:rPr>
+        <w:t xml:space="preserve">Se tuvieron en cuenta </w:t>
+      </w:r>
+      <w:r>
+        <w:rPr>
+          <w:lang w:val="es-ES"/>
+        </w:rPr>
+        <w:t>perifericos</w:t>
+      </w:r>
+      <w:r>
+        <w:rPr>
+          <w:lang w:val="es-ES"/>
+        </w:rPr>
+        <w:t xml:space="preserve"> de alta calidad como </w:t>
+      </w:r>
+      <w:r>
+        <w:rPr>
+          <w:rFonts w:ascii="Aptos" w:hAnsi="Aptos" w:eastAsia="Aptos" w:cs="Aptos"/>
+          <w:noProof w:val="0"/>
+          <w:sz w:val="24"/>
+          <w:szCs w:val="24"/>
+          <w:lang w:val="es-ES"/>
+        </w:rPr>
+        <w:t>HyperX</w:t>
+      </w:r>
+      <w:r>
+        <w:rPr>
+          <w:rFonts w:ascii="Aptos" w:hAnsi="Aptos" w:eastAsia="Aptos" w:cs="Aptos"/>
+          <w:noProof w:val="0"/>
+          <w:sz w:val="24"/>
+          <w:szCs w:val="24"/>
+          <w:lang w:val="es-ES"/>
+        </w:rPr>
+        <w:t xml:space="preserve"> pero esto llevaba a un gran costo por lo que se </w:t>
+      </w:r>
+      <w:r>
+        <w:rPr>
+          <w:rFonts w:ascii="Aptos" w:hAnsi="Aptos" w:eastAsia="Aptos" w:cs="Aptos"/>
+          <w:noProof w:val="0"/>
+          <w:sz w:val="24"/>
+          <w:szCs w:val="24"/>
+          <w:lang w:val="es-ES"/>
+        </w:rPr>
+        <w:t>decanto</w:t>
+      </w:r>
+      <w:r>
+        <w:rPr>
+          <w:rFonts w:ascii="Aptos" w:hAnsi="Aptos" w:eastAsia="Aptos" w:cs="Aptos"/>
+          <w:noProof w:val="0"/>
+          <w:sz w:val="24"/>
+          <w:szCs w:val="24"/>
+          <w:lang w:val="es-ES"/>
+        </w:rPr>
+        <w:t xml:space="preserve"> por unos </w:t>
+      </w:r>
+      <w:r>
+        <w:rPr>
+          <w:rFonts w:ascii="Aptos" w:hAnsi="Aptos" w:eastAsia="Aptos" w:cs="Aptos"/>
+          <w:noProof w:val="0"/>
+          <w:sz w:val="24"/>
+          <w:szCs w:val="24"/>
+          <w:lang w:val="es-ES"/>
+        </w:rPr>
+        <w:t>mas</w:t>
+      </w:r>
+      <w:r>
+        <w:rPr>
+          <w:rFonts w:ascii="Aptos" w:hAnsi="Aptos" w:eastAsia="Aptos" w:cs="Aptos"/>
+          <w:noProof w:val="0"/>
+          <w:sz w:val="24"/>
+          <w:szCs w:val="24"/>
+          <w:lang w:val="es-ES"/>
+        </w:rPr>
+        <w:t xml:space="preserve"> economicos</w:t>
+      </w:r>
+    </w:p>
+    <w:p>
+      <w:pPr>
+        <w:pStyle w:val="Normal"/>
+        <w:rPr>
+          <w:rFonts w:ascii="Aptos" w:hAnsi="Aptos" w:eastAsia="Aptos" w:cs="Aptos" w:asciiTheme="minorAscii" w:hAnsiTheme="minorAscii" w:eastAsiaTheme="minorAscii" w:cstheme="minorAscii"/>
+          <w:b w:val="0"/>
+          <w:bCs w:val="0"/>
+          <w:i w:val="0"/>
+          <w:iCs w:val="0"/>
+          <w:caps w:val="0"/>
+          <w:smallCaps w:val="0"/>
+          <w:noProof w:val="0"/>
+          <w:color w:val="auto"/>
+          <w:sz w:val="24"/>
+          <w:szCs w:val="24"/>
+          <w:lang w:val="es-ES"/>
+        </w:rPr>
+      </w:pPr>
+      <w:r>
+        <w:br/>
+      </w:r>
+      <w:r>
+        <w:rPr>
+          <w:lang w:val="es-ES"/>
+        </w:rPr>
+        <w:t>Mouse:</w:t>
+      </w:r>
+      <w:r>
+        <w:rPr>
+          <w:lang w:val="es-ES"/>
+        </w:rPr>
+        <w:t xml:space="preserve"> </w:t>
+      </w:r>
+      <w:r>
+        <w:rPr>
+          <w:noProof w:val="0"/>
+          <w:lang w:val="es-ES"/>
+        </w:rPr>
+        <w:t xml:space="preserve">Mouse </w:t>
+      </w:r>
+      <w:r>
+        <w:rPr>
+          <w:noProof w:val="0"/>
+          <w:lang w:val="es-ES"/>
+        </w:rPr>
+        <w:t>Gamer</w:t>
+      </w:r>
+      <w:r>
+        <w:rPr>
+          <w:noProof w:val="0"/>
+          <w:lang w:val="es-ES"/>
+        </w:rPr>
+        <w:t xml:space="preserve"> Óptico </w:t>
+      </w:r>
+      <w:r>
+        <w:rPr>
+          <w:noProof w:val="0"/>
+          <w:lang w:val="es-ES"/>
+        </w:rPr>
+        <w:t>Rgb</w:t>
+      </w:r>
+      <w:r>
+        <w:rPr>
+          <w:noProof w:val="0"/>
+          <w:lang w:val="es-ES"/>
+        </w:rPr>
+        <w:t xml:space="preserve"> Polaroid Pgz-850 </w:t>
+      </w:r>
+      <w:r>
+        <w:rPr>
+          <w:noProof w:val="0"/>
+          <w:lang w:val="es-ES"/>
+        </w:rPr>
+        <w:t>Pro-g</w:t>
+      </w:r>
+      <w:r>
+        <w:rPr>
+          <w:noProof w:val="0"/>
+          <w:lang w:val="es-ES"/>
+        </w:rPr>
+        <w:t xml:space="preserve"> 2400 </w:t>
+      </w:r>
+      <w:r>
+        <w:rPr>
+          <w:noProof w:val="0"/>
+          <w:lang w:val="es-ES"/>
+        </w:rPr>
+        <w:t>Dpi(</w:t>
+      </w:r>
+      <w:r>
+        <w:rPr>
+          <w:noProof w:val="0"/>
+          <w:lang w:val="es-ES"/>
+        </w:rPr>
+        <w:t>$</w:t>
+      </w:r>
+      <w:r>
+        <w:rPr>
+          <w:noProof w:val="0"/>
+          <w:lang w:val="es-ES"/>
+        </w:rPr>
+        <w:t>3.419</w:t>
+      </w:r>
+      <w:r>
+        <w:rPr>
+          <w:noProof w:val="0"/>
+          <w:lang w:val="es-ES"/>
+        </w:rPr>
+        <w:t xml:space="preserve">). </w:t>
+      </w:r>
+      <w:r>
+        <w:rPr>
+          <w:noProof w:val="0"/>
+          <w:lang w:val="es-ES"/>
+        </w:rPr>
+        <w:t xml:space="preserve">Lo </w:t>
+      </w:r>
+      <w:r>
+        <w:rPr>
+          <w:noProof w:val="0"/>
+          <w:lang w:val="es-ES"/>
+        </w:rPr>
+        <w:t>elegi</w:t>
+      </w:r>
+      <w:r>
+        <w:rPr>
+          <w:noProof w:val="0"/>
+          <w:lang w:val="es-ES"/>
+        </w:rPr>
+        <w:t xml:space="preserve"> por su gran precio </w:t>
+      </w:r>
+      <w:r>
+        <w:rPr>
+          <w:noProof w:val="0"/>
+          <w:lang w:val="es-ES"/>
+        </w:rPr>
+        <w:t>y porque el juego no requiere de un gran mouse para poder jugarlo de buena forma</w:t>
+      </w:r>
+    </w:p>
+    <w:p>
+      <w:pPr>
+        <w:pStyle w:val="Normal"/>
+        <w:shd w:val="clear" w:color="auto" w:fill="FFFFFF" w:themeFill="background1"/>
+        <w:spacing w:before="0" w:beforeAutospacing="off" w:after="0" w:afterAutospacing="off"/>
+        <w:jc w:val="left"/>
+        <w:rPr>
+          <w:rFonts w:ascii="Aptos" w:hAnsi="Aptos" w:eastAsia="Aptos" w:cs="Aptos"/>
+          <w:noProof w:val="0"/>
+          <w:sz w:val="24"/>
+          <w:szCs w:val="24"/>
+          <w:lang w:val="es-ES"/>
+        </w:rPr>
+      </w:pPr>
+      <w:r>
+        <w:br/>
+      </w:r>
+      <w:r>
+        <w:rPr>
+          <w:u w:val="single"/>
+          <w:lang w:val="es-ES"/>
+        </w:rPr>
+        <w:t>Teclado:</w:t>
+      </w:r>
+      <w:r>
+        <w:rPr>
+          <w:u w:val="single"/>
+          <w:lang w:val="es-ES"/>
+        </w:rPr>
+        <w:t xml:space="preserve"> </w:t>
+      </w:r>
+      <w:r>
+        <w:rPr>
+          <w:rFonts w:ascii="Aptos" w:hAnsi="Aptos" w:eastAsia="Aptos" w:cs="Aptos" w:asciiTheme="minorAscii" w:hAnsiTheme="minorAscii" w:eastAsiaTheme="minorAscii" w:cstheme="minorAscii"/>
+          <w:b w:val="0"/>
+          <w:bCs w:val="0"/>
+          <w:i w:val="0"/>
+          <w:iCs w:val="0"/>
+          <w:caps w:val="0"/>
+          <w:smallCaps w:val="0"/>
+          <w:noProof w:val="0"/>
+          <w:color w:val="000000" w:themeColor="text1" w:themeTint="FF" w:themeShade="FF"/>
+          <w:sz w:val="24"/>
+          <w:szCs w:val="24"/>
+          <w:lang w:val="es-ES"/>
+        </w:rPr>
+        <w:t xml:space="preserve">Teclado </w:t>
+      </w:r>
+      <w:r>
+        <w:rPr>
+          <w:rFonts w:ascii="Aptos" w:hAnsi="Aptos" w:eastAsia="Aptos" w:cs="Aptos" w:asciiTheme="minorAscii" w:hAnsiTheme="minorAscii" w:eastAsiaTheme="minorAscii" w:cstheme="minorAscii"/>
+          <w:b w:val="0"/>
+          <w:bCs w:val="0"/>
+          <w:i w:val="0"/>
+          <w:iCs w:val="0"/>
+          <w:caps w:val="0"/>
+          <w:smallCaps w:val="0"/>
+          <w:noProof w:val="0"/>
+          <w:color w:val="000000" w:themeColor="text1" w:themeTint="FF" w:themeShade="FF"/>
+          <w:sz w:val="24"/>
+          <w:szCs w:val="24"/>
+          <w:lang w:val="es-ES"/>
+        </w:rPr>
+        <w:t>Gamer</w:t>
+      </w:r>
+      <w:r>
+        <w:rPr>
+          <w:rFonts w:ascii="Aptos" w:hAnsi="Aptos" w:eastAsia="Aptos" w:cs="Aptos" w:asciiTheme="minorAscii" w:hAnsiTheme="minorAscii" w:eastAsiaTheme="minorAscii" w:cstheme="minorAscii"/>
+          <w:b w:val="0"/>
+          <w:bCs w:val="0"/>
+          <w:i w:val="0"/>
+          <w:iCs w:val="0"/>
+          <w:caps w:val="0"/>
+          <w:smallCaps w:val="0"/>
+          <w:noProof w:val="0"/>
+          <w:color w:val="000000" w:themeColor="text1" w:themeTint="FF" w:themeShade="FF"/>
+          <w:sz w:val="24"/>
+          <w:szCs w:val="24"/>
+          <w:lang w:val="es-ES"/>
+        </w:rPr>
+        <w:t xml:space="preserve"> Polaroid Luces Pgk-861 </w:t>
+      </w:r>
+      <w:r>
+        <w:rPr>
+          <w:rFonts w:ascii="Aptos" w:hAnsi="Aptos" w:eastAsia="Aptos" w:cs="Aptos" w:asciiTheme="minorAscii" w:hAnsiTheme="minorAscii" w:eastAsiaTheme="minorAscii" w:cstheme="minorAscii"/>
+          <w:b w:val="0"/>
+          <w:bCs w:val="0"/>
+          <w:i w:val="0"/>
+          <w:iCs w:val="0"/>
+          <w:caps w:val="0"/>
+          <w:smallCaps w:val="0"/>
+          <w:noProof w:val="0"/>
+          <w:color w:val="000000" w:themeColor="text1" w:themeTint="FF" w:themeShade="FF"/>
+          <w:sz w:val="24"/>
+          <w:szCs w:val="24"/>
+          <w:lang w:val="es-ES"/>
+        </w:rPr>
+        <w:t>Pro G</w:t>
+      </w:r>
+      <w:r>
+        <w:rPr>
+          <w:rFonts w:ascii="Aptos" w:hAnsi="Aptos" w:eastAsia="Aptos" w:cs="Aptos" w:asciiTheme="minorAscii" w:hAnsiTheme="minorAscii" w:eastAsiaTheme="minorAscii" w:cstheme="minorAscii"/>
+          <w:b w:val="0"/>
+          <w:bCs w:val="0"/>
+          <w:i w:val="0"/>
+          <w:iCs w:val="0"/>
+          <w:caps w:val="0"/>
+          <w:smallCaps w:val="0"/>
+          <w:noProof w:val="0"/>
+          <w:color w:val="000000" w:themeColor="text1" w:themeTint="FF" w:themeShade="FF"/>
+          <w:sz w:val="24"/>
+          <w:szCs w:val="24"/>
+          <w:lang w:val="es-ES"/>
+        </w:rPr>
+        <w:t xml:space="preserve"> (</w:t>
+      </w:r>
+      <w:r>
+        <w:rPr>
+          <w:rFonts w:ascii="Aptos" w:hAnsi="Aptos" w:eastAsia="Aptos" w:cs="Aptos" w:asciiTheme="minorAscii" w:hAnsiTheme="minorAscii" w:eastAsiaTheme="minorAscii" w:cstheme="minorAscii"/>
+          <w:b w:val="0"/>
+          <w:bCs w:val="0"/>
+          <w:i w:val="0"/>
+          <w:iCs w:val="0"/>
+          <w:caps w:val="0"/>
+          <w:smallCaps w:val="0"/>
+          <w:noProof w:val="0"/>
+          <w:color w:val="auto"/>
+          <w:sz w:val="24"/>
+          <w:szCs w:val="24"/>
+          <w:lang w:val="es-ES"/>
+        </w:rPr>
+        <w:t>$7.699). Lo elegi por su gran precio</w:t>
+      </w:r>
+    </w:p>
+    <w:p>
+      <w:pPr>
+        <w:pStyle w:val="Normal"/>
+        <w:shd w:val="clear" w:color="auto" w:fill="FFFFFF" w:themeFill="background1"/>
+        <w:spacing w:before="0" w:beforeAutospacing="off" w:after="0" w:afterAutospacing="off"/>
+        <w:jc w:val="left"/>
+        <w:rPr>
+          <w:rFonts w:ascii="Aptos" w:hAnsi="Aptos" w:eastAsia="Aptos" w:cs="Aptos" w:asciiTheme="minorAscii" w:hAnsiTheme="minorAscii" w:eastAsiaTheme="minorAscii" w:cstheme="minorAscii"/>
+          <w:b w:val="0"/>
+          <w:bCs w:val="0"/>
+          <w:i w:val="0"/>
+          <w:iCs w:val="0"/>
+          <w:caps w:val="0"/>
+          <w:smallCaps w:val="0"/>
+          <w:noProof w:val="0"/>
+          <w:color w:val="auto"/>
+          <w:sz w:val="24"/>
+          <w:szCs w:val="24"/>
+          <w:lang w:val="es-ES"/>
+        </w:rPr>
+      </w:pPr>
       <w:r>
         <w:br/>
       </w:r>
@@ -2901,6 +3047,169 @@
           <w:lang w:val="es-ES"/>
         </w:rPr>
         <w:t>301.199).</w:t>
+      </w:r>
+    </w:p>
+    <w:p>
+      <w:pPr>
+        <w:pStyle w:val="Normal"/>
+        <w:shd w:val="clear" w:color="auto" w:fill="FFFFFF" w:themeFill="background1"/>
+        <w:spacing w:before="0" w:beforeAutospacing="off" w:after="0" w:afterAutospacing="off"/>
+        <w:jc w:val="left"/>
+        <w:rPr>
+          <w:rFonts w:ascii="Aptos" w:hAnsi="Aptos" w:eastAsia="Aptos" w:cs="Aptos" w:asciiTheme="minorAscii" w:hAnsiTheme="minorAscii" w:eastAsiaTheme="minorAscii" w:cstheme="minorAscii"/>
+          <w:b w:val="0"/>
+          <w:bCs w:val="0"/>
+          <w:i w:val="0"/>
+          <w:iCs w:val="0"/>
+          <w:caps w:val="0"/>
+          <w:smallCaps w:val="0"/>
+          <w:noProof w:val="0"/>
+          <w:color w:val="auto"/>
+          <w:sz w:val="24"/>
+          <w:szCs w:val="24"/>
+          <w:lang w:val="es-ES"/>
+        </w:rPr>
+      </w:pPr>
+    </w:p>
+    <w:p>
+      <w:pPr>
+        <w:pStyle w:val="Normal"/>
+        <w:shd w:val="clear" w:color="auto" w:fill="FFFFFF" w:themeFill="background1"/>
+        <w:spacing w:before="0" w:beforeAutospacing="off" w:after="0" w:afterAutospacing="off"/>
+        <w:jc w:val="left"/>
+        <w:rPr>
+          <w:rFonts w:ascii="Aptos" w:hAnsi="Aptos" w:eastAsia="Aptos" w:cs="Aptos" w:asciiTheme="minorAscii" w:hAnsiTheme="minorAscii" w:eastAsiaTheme="minorAscii" w:cstheme="minorAscii"/>
+          <w:b w:val="0"/>
+          <w:bCs w:val="0"/>
+          <w:i w:val="0"/>
+          <w:iCs w:val="0"/>
+          <w:caps w:val="0"/>
+          <w:smallCaps w:val="0"/>
+          <w:noProof w:val="0"/>
+          <w:color w:val="auto"/>
+          <w:sz w:val="24"/>
+          <w:szCs w:val="24"/>
+          <w:lang w:val="es-ES"/>
+        </w:rPr>
+      </w:pPr>
+      <w:r>
+        <w:rPr>
+          <w:rFonts w:ascii="Aptos" w:hAnsi="Aptos" w:eastAsia="Aptos" w:cs="Aptos" w:asciiTheme="minorAscii" w:hAnsiTheme="minorAscii" w:eastAsiaTheme="minorAscii" w:cstheme="minorAscii"/>
+          <w:b w:val="0"/>
+          <w:bCs w:val="0"/>
+          <w:i w:val="0"/>
+          <w:iCs w:val="0"/>
+          <w:caps w:val="0"/>
+          <w:smallCaps w:val="0"/>
+          <w:noProof w:val="0"/>
+          <w:color w:val="auto"/>
+          <w:sz w:val="24"/>
+          <w:szCs w:val="24"/>
+          <w:lang w:val="es-ES"/>
+        </w:rPr>
+        <w:t xml:space="preserve">Todos estos componentes nos </w:t>
+      </w:r>
+      <w:r>
+        <w:rPr>
+          <w:rFonts w:ascii="Aptos" w:hAnsi="Aptos" w:eastAsia="Aptos" w:cs="Aptos" w:asciiTheme="minorAscii" w:hAnsiTheme="minorAscii" w:eastAsiaTheme="minorAscii" w:cstheme="minorAscii"/>
+          <w:b w:val="0"/>
+          <w:bCs w:val="0"/>
+          <w:i w:val="0"/>
+          <w:iCs w:val="0"/>
+          <w:caps w:val="0"/>
+          <w:smallCaps w:val="0"/>
+          <w:noProof w:val="0"/>
+          <w:color w:val="auto"/>
+          <w:sz w:val="24"/>
+          <w:szCs w:val="24"/>
+          <w:lang w:val="es-ES"/>
+        </w:rPr>
+        <w:t>permitirian</w:t>
+      </w:r>
+      <w:r>
+        <w:rPr>
+          <w:rFonts w:ascii="Aptos" w:hAnsi="Aptos" w:eastAsia="Aptos" w:cs="Aptos" w:asciiTheme="minorAscii" w:hAnsiTheme="minorAscii" w:eastAsiaTheme="minorAscii" w:cstheme="minorAscii"/>
+          <w:b w:val="0"/>
+          <w:bCs w:val="0"/>
+          <w:i w:val="0"/>
+          <w:iCs w:val="0"/>
+          <w:caps w:val="0"/>
+          <w:smallCaps w:val="0"/>
+          <w:noProof w:val="0"/>
+          <w:color w:val="auto"/>
+          <w:sz w:val="24"/>
+          <w:szCs w:val="24"/>
+          <w:lang w:val="es-ES"/>
+        </w:rPr>
+        <w:t xml:space="preserve"> llevar acabo un </w:t>
+      </w:r>
+      <w:r>
+        <w:rPr>
+          <w:rFonts w:ascii="Aptos" w:hAnsi="Aptos" w:eastAsia="Aptos" w:cs="Aptos" w:asciiTheme="minorAscii" w:hAnsiTheme="minorAscii" w:eastAsiaTheme="minorAscii" w:cstheme="minorAscii"/>
+          <w:b w:val="0"/>
+          <w:bCs w:val="0"/>
+          <w:i w:val="0"/>
+          <w:iCs w:val="0"/>
+          <w:caps w:val="0"/>
+          <w:smallCaps w:val="0"/>
+          <w:noProof w:val="0"/>
+          <w:color w:val="auto"/>
+          <w:sz w:val="24"/>
+          <w:szCs w:val="24"/>
+          <w:lang w:val="es-ES"/>
+        </w:rPr>
+        <w:t>stream</w:t>
+      </w:r>
+      <w:r>
+        <w:rPr>
+          <w:rFonts w:ascii="Aptos" w:hAnsi="Aptos" w:eastAsia="Aptos" w:cs="Aptos" w:asciiTheme="minorAscii" w:hAnsiTheme="minorAscii" w:eastAsiaTheme="minorAscii" w:cstheme="minorAscii"/>
+          <w:b w:val="0"/>
+          <w:bCs w:val="0"/>
+          <w:i w:val="0"/>
+          <w:iCs w:val="0"/>
+          <w:caps w:val="0"/>
+          <w:smallCaps w:val="0"/>
+          <w:noProof w:val="0"/>
+          <w:color w:val="auto"/>
+          <w:sz w:val="24"/>
+          <w:szCs w:val="24"/>
+          <w:lang w:val="es-ES"/>
+        </w:rPr>
+        <w:t xml:space="preserve"> a una buena calidad 720/1080p con unos 30/60 </w:t>
+      </w:r>
+      <w:r>
+        <w:rPr>
+          <w:rFonts w:ascii="Aptos" w:hAnsi="Aptos" w:eastAsia="Aptos" w:cs="Aptos" w:asciiTheme="minorAscii" w:hAnsiTheme="minorAscii" w:eastAsiaTheme="minorAscii" w:cstheme="minorAscii"/>
+          <w:b w:val="0"/>
+          <w:bCs w:val="0"/>
+          <w:i w:val="0"/>
+          <w:iCs w:val="0"/>
+          <w:caps w:val="0"/>
+          <w:smallCaps w:val="0"/>
+          <w:noProof w:val="0"/>
+          <w:color w:val="auto"/>
+          <w:sz w:val="24"/>
+          <w:szCs w:val="24"/>
+          <w:lang w:val="es-ES"/>
+        </w:rPr>
+        <w:t>fps</w:t>
+      </w:r>
+      <w:r>
+        <w:rPr>
+          <w:rFonts w:ascii="Aptos" w:hAnsi="Aptos" w:eastAsia="Aptos" w:cs="Aptos" w:asciiTheme="minorAscii" w:hAnsiTheme="minorAscii" w:eastAsiaTheme="minorAscii" w:cstheme="minorAscii"/>
+          <w:b w:val="0"/>
+          <w:bCs w:val="0"/>
+          <w:i w:val="0"/>
+          <w:iCs w:val="0"/>
+          <w:caps w:val="0"/>
+          <w:smallCaps w:val="0"/>
+          <w:noProof w:val="0"/>
+          <w:color w:val="auto"/>
+          <w:sz w:val="24"/>
+          <w:szCs w:val="24"/>
+          <w:lang w:val="es-ES"/>
+        </w:rPr>
+        <w:t xml:space="preserve"> estables en el stream</w:t>
       </w:r>
     </w:p>
     <w:p>
@@ -3406,7 +3715,7 @@
         </w:rPr>
         <w:t xml:space="preserve">: </w:t>
       </w:r>
-      <w:hyperlink r:id="R5fc58a2858664a1d">
+      <w:hyperlink r:id="Rafda3e1ba8fb4ea9">
         <w:r>
           <w:rPr>
             <w:rStyle w:val="Hyperlink"/>
@@ -3422,6 +3731,68 @@
         </w:rPr>
         <w:t xml:space="preserve"> </w:t>
       </w:r>
+    </w:p>
+    <w:p>
+      <w:pPr>
+        <w:pStyle w:val="Normal"/>
+        <w:spacing w:before="240" w:beforeAutospacing="off" w:after="240" w:afterAutospacing="off"/>
+        <w:rPr>
+          <w:rFonts w:ascii="Aptos" w:hAnsi="Aptos" w:eastAsia="Aptos" w:cs="Aptos"/>
+          <w:noProof w:val="0"/>
+          <w:sz w:val="24"/>
+          <w:szCs w:val="24"/>
+          <w:lang w:val="es-ES"/>
+        </w:rPr>
+      </w:pPr>
+      <w:r>
+        <w:rPr>
+          <w:u w:val="none"/>
+          <w:lang w:val="es-ES"/>
+        </w:rPr>
+        <w:t xml:space="preserve">Juego: </w:t>
+      </w:r>
+      <w:hyperlink r:id="R8d4e1ad1c1614040">
+        <w:r>
+          <w:rPr>
+            <w:rStyle w:val="Hyperlink"/>
+            <w:rFonts w:ascii="Aptos" w:hAnsi="Aptos" w:eastAsia="Aptos" w:cs="Aptos"/>
+            <w:noProof w:val="0"/>
+            <w:sz w:val="24"/>
+            <w:szCs w:val="24"/>
+            <w:lang w:val="es-ES"/>
+          </w:rPr>
+          <w:t>https://store.steampowered.com/app/113200/The_Binding_of_Isaac/?l=spanish</w:t>
+        </w:r>
+      </w:hyperlink>
+      <w:r>
+        <w:rPr>
+          <w:rFonts w:ascii="Aptos" w:hAnsi="Aptos" w:eastAsia="Aptos" w:cs="Aptos"/>
+          <w:noProof w:val="0"/>
+          <w:sz w:val="24"/>
+          <w:szCs w:val="24"/>
+          <w:lang w:val="es-ES"/>
+        </w:rPr>
+        <w:t xml:space="preserve"> (Al momento de consultar precios el juego</w:t>
+      </w:r>
+      <w:r>
+        <w:rPr>
+          <w:rFonts w:ascii="Aptos" w:hAnsi="Aptos" w:eastAsia="Aptos" w:cs="Aptos"/>
+          <w:noProof w:val="0"/>
+          <w:sz w:val="24"/>
+          <w:szCs w:val="24"/>
+          <w:lang w:val="es-ES"/>
+        </w:rPr>
+        <w:t xml:space="preserve"> se encontraba con un descuento)</w:t>
+      </w:r>
+    </w:p>
+    <w:p>
+      <w:pPr>
+        <w:pStyle w:val="Normal"/>
+        <w:rPr>
+          <w:u w:val="none"/>
+          <w:lang w:val="es-ES"/>
+        </w:rPr>
+      </w:pPr>
     </w:p>
     <w:p>
       <w:pPr>

</xml_diff>